<commit_message>
quasi finito class Diagram e Object Diagram
</commit_message>
<xml_diff>
--- a/materiale/alcune note sul class diagram da inserire nel component diagram.docx
+++ b/materiale/alcune note sul class diagram da inserire nel component diagram.docx
@@ -4,6 +4,7 @@
   <w:body>
     <w:p>
       <w:pPr>
+        <w:pStyle w:val="Titolo1"/>
         <w:rPr>
           <w:lang w:val="it-IT"/>
         </w:rPr>
@@ -39,15 +40,22 @@
     </w:p>
     <w:p>
       <w:pPr>
-        <w:rPr>
-          <w:lang w:val="it-IT"/>
-        </w:rPr>
-      </w:pPr>
-      <w:r>
-        <w:rPr>
-          <w:lang w:val="it-IT"/>
-        </w:rPr>
-        <w:t xml:space="preserve">Non ci sono problemi di sincronizzazione dal momento che non c’è modifica concorrente degli stessi oggetti sui due </w:t>
+        <w:pStyle w:val="Corpotesto"/>
+        <w:rPr>
+          <w:lang w:val="it-IT"/>
+        </w:rPr>
+      </w:pPr>
+      <w:r>
+        <w:rPr>
+          <w:lang w:val="it-IT"/>
+        </w:rPr>
+        <w:t>Non ci sono problemi di sincronizzazione dal momento che non c’è modifica concorrente de</w:t>
+      </w:r>
+      <w:r>
+        <w:rPr>
+          <w:lang w:val="it-IT"/>
+        </w:rPr>
+        <w:t xml:space="preserve">gli stessi oggetti sui due </w:t>
       </w:r>
       <w:proofErr w:type="spellStart"/>
       <w:r>
@@ -61,11 +69,26 @@
         <w:rPr>
           <w:lang w:val="it-IT"/>
         </w:rPr>
-        <w:t>.</w:t>
-      </w:r>
-    </w:p>
-    <w:p>
-      <w:pPr>
+        <w:t xml:space="preserve">: in particolare, non è possibile che un oggetto si trovi contemporaneamente su due </w:t>
+      </w:r>
+      <w:proofErr w:type="spellStart"/>
+      <w:r>
+        <w:rPr>
+          <w:lang w:val="it-IT"/>
+        </w:rPr>
+        <w:t>tier</w:t>
+      </w:r>
+      <w:proofErr w:type="spellEnd"/>
+      <w:r>
+        <w:rPr>
+          <w:lang w:val="it-IT"/>
+        </w:rPr>
+        <w:t xml:space="preserve"> diversi.</w:t>
+      </w:r>
+    </w:p>
+    <w:p>
+      <w:pPr>
+        <w:pStyle w:val="Corpotesto"/>
         <w:rPr>
           <w:lang w:val="it-IT"/>
         </w:rPr>
@@ -154,6 +177,9 @@
       </w:r>
     </w:p>
     <w:p>
+      <w:pPr>
+        <w:pStyle w:val="Titolo1"/>
+      </w:pPr>
       <w:r>
         <w:t xml:space="preserve">Singleton pattern </w:t>
       </w:r>
@@ -168,6 +194,7 @@
     </w:p>
     <w:p>
       <w:pPr>
+        <w:pStyle w:val="Corpotesto"/>
         <w:rPr>
           <w:lang w:val="it-IT"/>
         </w:rPr>
@@ -241,15 +268,22 @@
     </w:p>
     <w:p>
       <w:pPr>
-        <w:rPr>
-          <w:lang w:val="it-IT"/>
-        </w:rPr>
-      </w:pPr>
-      <w:r>
-        <w:rPr>
-          <w:lang w:val="it-IT"/>
-        </w:rPr>
-        <w:t xml:space="preserve">Abbiamo pensato ad un’architettura </w:t>
+        <w:pStyle w:val="Titolo1"/>
+        <w:rPr>
+          <w:lang w:val="it-IT"/>
+        </w:rPr>
+      </w:pPr>
+      <w:r>
+        <w:rPr>
+          <w:lang w:val="it-IT"/>
+        </w:rPr>
+        <w:t>Abbiamo pensat</w:t>
+      </w:r>
+      <w:r>
+        <w:rPr>
+          <w:lang w:val="it-IT"/>
+        </w:rPr>
+        <w:t xml:space="preserve">o ad un’architettura </w:t>
       </w:r>
       <w:proofErr w:type="spellStart"/>
       <w:r>
@@ -263,11 +297,26 @@
         <w:rPr>
           <w:lang w:val="it-IT"/>
         </w:rPr>
-        <w:t xml:space="preserve"> client </w:t>
-      </w:r>
-    </w:p>
-    <w:p>
-      <w:pPr>
+        <w:t xml:space="preserve"> client, perché evita una costante e dispendiosa comunicazione tra server e client dei dati </w:t>
+      </w:r>
+      <w:proofErr w:type="spellStart"/>
+      <w:r>
+        <w:rPr>
+          <w:lang w:val="it-IT"/>
+        </w:rPr>
+        <w:t>conmtinuamente</w:t>
+      </w:r>
+      <w:proofErr w:type="spellEnd"/>
+      <w:r>
+        <w:rPr>
+          <w:lang w:val="it-IT"/>
+        </w:rPr>
+        <w:t xml:space="preserve"> elaborati</w:t>
+      </w:r>
+    </w:p>
+    <w:p>
+      <w:pPr>
+        <w:pStyle w:val="Corpotesto"/>
         <w:rPr>
           <w:lang w:val="it-IT"/>
         </w:rPr>
@@ -303,6 +352,7 @@
     </w:p>
     <w:p>
       <w:pPr>
+        <w:pStyle w:val="Corpotesto"/>
         <w:rPr>
           <w:lang w:val="it-IT"/>
         </w:rPr>
@@ -330,6 +380,7 @@
     </w:p>
     <w:p>
       <w:pPr>
+        <w:pStyle w:val="Corpotesto"/>
         <w:rPr>
           <w:lang w:val="it-IT"/>
         </w:rPr>
@@ -399,6 +450,7 @@
     </w:p>
     <w:p>
       <w:pPr>
+        <w:pStyle w:val="Corpotesto"/>
         <w:rPr>
           <w:lang w:val="it-IT"/>
         </w:rPr>
@@ -442,6 +494,7 @@
     </w:p>
     <w:p>
       <w:pPr>
+        <w:pStyle w:val="Elenco"/>
         <w:rPr>
           <w:lang w:val="it-IT"/>
         </w:rPr>
@@ -489,6 +542,7 @@
     </w:p>
     <w:p>
       <w:pPr>
+        <w:pStyle w:val="Elenco"/>
         <w:rPr>
           <w:lang w:val="it-IT"/>
         </w:rPr>
@@ -512,112 +566,629 @@
           <w:lang w:val="it-IT"/>
         </w:rPr>
         <w:t xml:space="preserve"> dei componenti più importanti, </w:t>
+      </w:r>
+    </w:p>
+    <w:p>
+      <w:pPr>
+        <w:pStyle w:val="Elenco"/>
+        <w:rPr>
+          <w:lang w:val="it-IT"/>
+        </w:rPr>
+      </w:pPr>
+      <w:r>
+        <w:rPr>
+          <w:lang w:val="it-IT"/>
+        </w:rPr>
+        <w:t>Le parti erano scollegate le une con le altre???</w:t>
+      </w:r>
+    </w:p>
+    <w:p>
+      <w:pPr>
+        <w:pStyle w:val="Corpotesto"/>
+        <w:rPr>
+          <w:lang w:val="it-IT"/>
+        </w:rPr>
+      </w:pPr>
+      <w:proofErr w:type="gramStart"/>
+      <w:r>
+        <w:rPr>
+          <w:lang w:val="it-IT"/>
+        </w:rPr>
+        <w:t>No</w:t>
+      </w:r>
+      <w:proofErr w:type="gramEnd"/>
+      <w:r>
+        <w:rPr>
+          <w:lang w:val="it-IT"/>
+        </w:rPr>
+        <w:t xml:space="preserve"> chiaro match tra </w:t>
+      </w:r>
+      <w:proofErr w:type="spellStart"/>
+      <w:r>
+        <w:rPr>
+          <w:lang w:val="it-IT"/>
+        </w:rPr>
+        <w:t>integration</w:t>
+      </w:r>
+      <w:proofErr w:type="spellEnd"/>
+      <w:r>
+        <w:rPr>
+          <w:lang w:val="it-IT"/>
+        </w:rPr>
+        <w:t xml:space="preserve">, </w:t>
+      </w:r>
+      <w:proofErr w:type="spellStart"/>
+      <w:r>
+        <w:rPr>
+          <w:lang w:val="it-IT"/>
+        </w:rPr>
+        <w:t>implementation</w:t>
+      </w:r>
+      <w:proofErr w:type="spellEnd"/>
+      <w:r>
+        <w:rPr>
+          <w:lang w:val="it-IT"/>
+        </w:rPr>
+        <w:t xml:space="preserve"> and </w:t>
+      </w:r>
+      <w:proofErr w:type="spellStart"/>
+      <w:r>
+        <w:rPr>
+          <w:lang w:val="it-IT"/>
+        </w:rPr>
+        <w:t>testing</w:t>
+      </w:r>
+      <w:proofErr w:type="spellEnd"/>
+      <w:r>
+        <w:rPr>
+          <w:lang w:val="it-IT"/>
+        </w:rPr>
+        <w:t>: le parti non erano collegate tra loro e non era chiara la strategia effettiva</w:t>
+      </w:r>
+    </w:p>
+    <w:p>
+      <w:pPr>
+        <w:pStyle w:val="Corpotesto"/>
+        <w:rPr>
+          <w:lang w:val="it-IT"/>
+        </w:rPr>
+      </w:pPr>
+      <w:r>
+        <w:rPr>
+          <w:lang w:val="it-IT"/>
+        </w:rPr>
+        <w:t xml:space="preserve">(che cosa non andava bene nel DD degli altri nel plan for the </w:t>
+      </w:r>
+      <w:proofErr w:type="spellStart"/>
+      <w:r>
+        <w:rPr>
+          <w:lang w:val="it-IT"/>
+        </w:rPr>
+        <w:t>implementation</w:t>
+      </w:r>
+      <w:proofErr w:type="spellEnd"/>
+      <w:r>
+        <w:rPr>
+          <w:lang w:val="it-IT"/>
+        </w:rPr>
+        <w:t>???)</w:t>
+      </w:r>
+    </w:p>
+    <w:p>
+      <w:pPr>
+        <w:rPr>
+          <w:lang w:val="it-IT"/>
+        </w:rPr>
+      </w:pPr>
+      <w:r>
+        <w:rPr>
+          <w:lang w:val="it-IT"/>
+        </w:rPr>
+        <w:t xml:space="preserve">Ho separato le azioni di richiedere il permesso per gli </w:t>
+      </w:r>
+      <w:proofErr w:type="spellStart"/>
+      <w:r>
+        <w:rPr>
+          <w:lang w:val="it-IT"/>
+        </w:rPr>
+        <w:t>individual</w:t>
+      </w:r>
+      <w:proofErr w:type="spellEnd"/>
+      <w:r>
+        <w:rPr>
+          <w:lang w:val="it-IT"/>
+        </w:rPr>
+        <w:t xml:space="preserve"> Data e richiedere gli </w:t>
+      </w:r>
+      <w:proofErr w:type="spellStart"/>
+      <w:r>
+        <w:rPr>
+          <w:lang w:val="it-IT"/>
+        </w:rPr>
+        <w:t>IndividualData</w:t>
+      </w:r>
+      <w:proofErr w:type="spellEnd"/>
+      <w:r>
+        <w:rPr>
+          <w:lang w:val="it-IT"/>
+        </w:rPr>
+        <w:t xml:space="preserve"> stessi una volta avuto il permesso </w:t>
+      </w:r>
+      <w:r>
+        <w:rPr>
+          <w:lang w:val="it-IT"/>
+        </w:rPr>
+        <w:t>(è</w:t>
+      </w:r>
+      <w:r>
+        <w:rPr>
+          <w:lang w:val="it-IT"/>
+        </w:rPr>
+        <w:t xml:space="preserve"> una scelta senza nessuno motivo specifico, mi è venuta così)</w:t>
+      </w:r>
+    </w:p>
+    <w:p>
+      <w:pPr>
+        <w:rPr>
+          <w:lang w:val="it-IT"/>
+        </w:rPr>
+      </w:pPr>
+      <w:r>
+        <w:rPr>
+          <w:lang w:val="it-IT"/>
+        </w:rPr>
+        <w:t xml:space="preserve">Dobbiamo dire che non scegliamo come </w:t>
+      </w:r>
+      <w:proofErr w:type="spellStart"/>
+      <w:r>
+        <w:rPr>
+          <w:lang w:val="it-IT"/>
+        </w:rPr>
+        <w:t>implemetare</w:t>
+      </w:r>
+      <w:proofErr w:type="spellEnd"/>
+      <w:r>
+        <w:rPr>
+          <w:lang w:val="it-IT"/>
+        </w:rPr>
+        <w:t xml:space="preserve"> il </w:t>
+      </w:r>
+      <w:proofErr w:type="spellStart"/>
+      <w:r>
+        <w:rPr>
+          <w:lang w:val="it-IT"/>
+        </w:rPr>
+        <w:t>datatase</w:t>
+      </w:r>
+      <w:proofErr w:type="spellEnd"/>
+      <w:r>
+        <w:rPr>
+          <w:lang w:val="it-IT"/>
+        </w:rPr>
+        <w:t xml:space="preserve"> se </w:t>
+      </w:r>
+      <w:r>
+        <w:rPr>
+          <w:lang w:val="it-IT"/>
+        </w:rPr>
+        <w:t xml:space="preserve">darlo in gestione esterna, </w:t>
+      </w:r>
+      <w:proofErr w:type="spellStart"/>
+      <w:r>
+        <w:rPr>
+          <w:lang w:val="it-IT"/>
+        </w:rPr>
+        <w:t>perechè</w:t>
+      </w:r>
+      <w:proofErr w:type="spellEnd"/>
+      <w:r>
+        <w:rPr>
+          <w:lang w:val="it-IT"/>
+        </w:rPr>
+        <w:t xml:space="preserve"> questa scelta dipenderà da quanti useranno l’</w:t>
+      </w:r>
+      <w:proofErr w:type="spellStart"/>
+      <w:r>
+        <w:rPr>
+          <w:lang w:val="it-IT"/>
+        </w:rPr>
+        <w:t>app</w:t>
+      </w:r>
+      <w:proofErr w:type="spellEnd"/>
+    </w:p>
+    <w:p>
+      <w:pPr>
+        <w:rPr>
+          <w:lang w:val="it-IT"/>
+        </w:rPr>
+      </w:pPr>
+      <w:r>
+        <w:rPr>
+          <w:lang w:val="it-IT"/>
+        </w:rPr>
+        <w:t xml:space="preserve">Sta il problema del web Server: che cacchio fa? Io direi che converte i </w:t>
+      </w:r>
+      <w:proofErr w:type="spellStart"/>
+      <w:r>
+        <w:rPr>
+          <w:lang w:val="it-IT"/>
+        </w:rPr>
+        <w:t>datapool</w:t>
+      </w:r>
+      <w:proofErr w:type="spellEnd"/>
+      <w:r>
+        <w:rPr>
+          <w:lang w:val="it-IT"/>
+        </w:rPr>
+        <w:t xml:space="preserve"> di risposta alle </w:t>
+      </w:r>
+      <w:proofErr w:type="spellStart"/>
+      <w:r>
+        <w:rPr>
+          <w:lang w:val="it-IT"/>
+        </w:rPr>
+        <w:t>groupedRequests</w:t>
+      </w:r>
+      <w:proofErr w:type="spellEnd"/>
+      <w:r>
+        <w:rPr>
+          <w:lang w:val="it-IT"/>
+        </w:rPr>
+        <w:t xml:space="preserve"> in </w:t>
+      </w:r>
+      <w:proofErr w:type="spellStart"/>
+      <w:r>
+        <w:rPr>
+          <w:lang w:val="it-IT"/>
+        </w:rPr>
+        <w:t>json</w:t>
+      </w:r>
+      <w:proofErr w:type="spellEnd"/>
+      <w:r>
+        <w:rPr>
+          <w:lang w:val="it-IT"/>
+        </w:rPr>
+        <w:t xml:space="preserve"> da inviare al web client</w:t>
+      </w:r>
+    </w:p>
+    <w:p>
+      <w:pPr>
+        <w:rPr>
+          <w:lang w:val="it-IT"/>
+        </w:rPr>
+      </w:pPr>
+      <w:r>
+        <w:rPr>
+          <w:lang w:val="it-IT"/>
+        </w:rPr>
+        <w:t xml:space="preserve">State Pattern per la realizzazione dello Status: se lo stato è attivo, ci si può avvalere di </w:t>
+      </w:r>
+      <w:proofErr w:type="spellStart"/>
+      <w:r>
+        <w:rPr>
+          <w:lang w:val="it-IT"/>
+        </w:rPr>
+        <w:t>thresholds</w:t>
+      </w:r>
+      <w:proofErr w:type="spellEnd"/>
+      <w:r>
+        <w:rPr>
+          <w:lang w:val="it-IT"/>
+        </w:rPr>
+        <w:t xml:space="preserve"> </w:t>
+      </w:r>
+      <w:proofErr w:type="spellStart"/>
+      <w:r>
+        <w:rPr>
+          <w:lang w:val="it-IT"/>
+        </w:rPr>
+        <w:t>comparator</w:t>
+      </w:r>
+      <w:proofErr w:type="spellEnd"/>
+      <w:r>
+        <w:rPr>
+          <w:lang w:val="it-IT"/>
+        </w:rPr>
+        <w:t>, altrimenti no</w:t>
+      </w:r>
+    </w:p>
+    <w:p>
+      <w:pPr>
+        <w:rPr>
+          <w:lang w:val="it-IT"/>
+        </w:rPr>
+      </w:pPr>
+      <w:r>
+        <w:rPr>
+          <w:lang w:val="it-IT"/>
+        </w:rPr>
+        <w:t>Visitor Pattern for History</w:t>
+      </w:r>
+    </w:p>
+    <w:p>
+      <w:pPr>
+        <w:rPr>
+          <w:lang w:val="it-IT"/>
+        </w:rPr>
+      </w:pPr>
+      <w:r>
+        <w:rPr>
+          <w:lang w:val="it-IT"/>
+        </w:rPr>
+        <w:lastRenderedPageBreak/>
+        <w:t xml:space="preserve">Login e </w:t>
+      </w:r>
+      <w:proofErr w:type="spellStart"/>
+      <w:r>
+        <w:rPr>
+          <w:lang w:val="it-IT"/>
+        </w:rPr>
+        <w:t>SigninService</w:t>
+      </w:r>
+      <w:proofErr w:type="spellEnd"/>
+      <w:r>
+        <w:rPr>
+          <w:lang w:val="it-IT"/>
+        </w:rPr>
+        <w:t xml:space="preserve"> stanno sul Server </w:t>
+      </w:r>
+      <w:proofErr w:type="spellStart"/>
+      <w:r>
+        <w:rPr>
+          <w:lang w:val="it-IT"/>
+        </w:rPr>
+        <w:t>percchè</w:t>
+      </w:r>
+      <w:proofErr w:type="spellEnd"/>
+      <w:r>
+        <w:rPr>
+          <w:lang w:val="it-IT"/>
+        </w:rPr>
+        <w:t xml:space="preserve"> possano essere condivisi tra User e </w:t>
+      </w:r>
+      <w:proofErr w:type="spellStart"/>
+      <w:r>
+        <w:rPr>
+          <w:lang w:val="it-IT"/>
+        </w:rPr>
+        <w:t>ThirdParty</w:t>
+      </w:r>
+      <w:proofErr w:type="spellEnd"/>
+    </w:p>
+    <w:p>
+      <w:pPr>
+        <w:rPr>
+          <w:lang w:val="it-IT"/>
+        </w:rPr>
+      </w:pPr>
+      <w:proofErr w:type="spellStart"/>
+      <w:r>
+        <w:rPr>
+          <w:lang w:val="it-IT"/>
+        </w:rPr>
+        <w:t>Stateful</w:t>
+      </w:r>
+      <w:proofErr w:type="spellEnd"/>
+      <w:r>
+        <w:rPr>
+          <w:lang w:val="it-IT"/>
+        </w:rPr>
+        <w:t xml:space="preserve"> connection: si perché i dati devono poter essere inviati continuamente): da quando ti logghi su di un dispositivo resi loggato per sempre: devi poterti loggare su tutti i </w:t>
+      </w:r>
+      <w:proofErr w:type="spellStart"/>
+      <w:r>
+        <w:rPr>
+          <w:lang w:val="it-IT"/>
+        </w:rPr>
+        <w:t>dispositiv</w:t>
+      </w:r>
+      <w:proofErr w:type="spellEnd"/>
+      <w:r>
+        <w:rPr>
+          <w:lang w:val="it-IT"/>
+        </w:rPr>
+        <w:t xml:space="preserve"> che vuoi.</w:t>
+      </w:r>
+    </w:p>
+    <w:p>
+      <w:pPr>
+        <w:rPr>
+          <w:lang w:val="it-IT"/>
+        </w:rPr>
+      </w:pPr>
+      <w:r>
+        <w:rPr>
+          <w:lang w:val="it-IT"/>
+        </w:rPr>
+        <w:t xml:space="preserve">DATA ELABORATOR SI OCCUPA ANCHE DI ANONIMIZZARE I DATI </w:t>
+      </w:r>
+    </w:p>
+    <w:p>
+      <w:pPr>
+        <w:rPr>
+          <w:lang w:val="it-IT"/>
+        </w:rPr>
+      </w:pPr>
+      <w:r>
+        <w:rPr>
+          <w:lang w:val="it-IT"/>
+        </w:rPr>
+        <w:t xml:space="preserve">Singleton </w:t>
+      </w:r>
+      <w:proofErr w:type="gramStart"/>
+      <w:r>
+        <w:rPr>
+          <w:lang w:val="it-IT"/>
+        </w:rPr>
+        <w:t>pattern  per</w:t>
+      </w:r>
+      <w:proofErr w:type="gramEnd"/>
+      <w:r>
+        <w:rPr>
+          <w:lang w:val="it-IT"/>
+        </w:rPr>
+        <w:t xml:space="preserve"> </w:t>
+      </w:r>
+      <w:proofErr w:type="spellStart"/>
+      <w:r>
+        <w:rPr>
+          <w:lang w:val="it-IT"/>
+        </w:rPr>
+        <w:t>emergencyNumber</w:t>
+      </w:r>
+      <w:proofErr w:type="spellEnd"/>
+    </w:p>
+    <w:p>
+      <w:pPr>
+        <w:rPr>
+          <w:lang w:val="it-IT"/>
+        </w:rPr>
+      </w:pPr>
+      <w:proofErr w:type="spellStart"/>
+      <w:r>
+        <w:rPr>
+          <w:lang w:val="it-IT"/>
+        </w:rPr>
+        <w:t>NewData</w:t>
+      </w:r>
+      <w:proofErr w:type="spellEnd"/>
+      <w:r>
+        <w:rPr>
+          <w:lang w:val="it-IT"/>
+        </w:rPr>
+        <w:t xml:space="preserve"> si mette come </w:t>
+      </w:r>
+      <w:proofErr w:type="spellStart"/>
+      <w:r>
+        <w:rPr>
+          <w:lang w:val="it-IT"/>
+        </w:rPr>
+        <w:t>observer</w:t>
+      </w:r>
+      <w:proofErr w:type="spellEnd"/>
+      <w:r>
+        <w:rPr>
+          <w:lang w:val="it-IT"/>
+        </w:rPr>
+        <w:t xml:space="preserve"> di tutti gli User, quando i dati vengono creati </w:t>
+      </w:r>
+      <w:r>
+        <w:rPr>
+          <w:lang w:val="it-IT"/>
+        </w:rPr>
+        <w:t>fa nuove richieste</w:t>
+      </w:r>
+    </w:p>
+    <w:p>
+      <w:pPr>
+        <w:rPr>
+          <w:lang w:val="it-IT"/>
+        </w:rPr>
+      </w:pPr>
+      <w:r>
+        <w:rPr>
+          <w:lang w:val="it-IT"/>
+        </w:rPr>
+        <w:t xml:space="preserve">Quando arrivano le richieste viene chiamato </w:t>
+      </w:r>
+      <w:proofErr w:type="spellStart"/>
+      <w:r>
+        <w:rPr>
+          <w:lang w:val="it-IT"/>
+        </w:rPr>
+        <w:t>applyRequest</w:t>
+      </w:r>
+      <w:proofErr w:type="spellEnd"/>
+      <w:r>
+        <w:rPr>
+          <w:lang w:val="it-IT"/>
+        </w:rPr>
+        <w:t xml:space="preserve">, ogni </w:t>
+      </w:r>
+      <w:proofErr w:type="spellStart"/>
+      <w:r>
+        <w:rPr>
+          <w:lang w:val="it-IT"/>
+        </w:rPr>
+        <w:t>request</w:t>
+      </w:r>
+      <w:proofErr w:type="spellEnd"/>
+      <w:r>
+        <w:rPr>
+          <w:lang w:val="it-IT"/>
+        </w:rPr>
+        <w:t xml:space="preserve"> ha il suo algoritmo incorporato e lo applica chiamando i servizi di </w:t>
+      </w:r>
+      <w:proofErr w:type="spellStart"/>
+      <w:r>
+        <w:rPr>
+          <w:lang w:val="it-IT"/>
+        </w:rPr>
+        <w:t>Requests</w:t>
+      </w:r>
+      <w:proofErr w:type="spellEnd"/>
+      <w:r>
+        <w:rPr>
+          <w:lang w:val="it-IT"/>
+        </w:rPr>
+        <w:t xml:space="preserve"> Service. Si tratta di uno </w:t>
+      </w:r>
+      <w:proofErr w:type="spellStart"/>
+      <w:r>
+        <w:rPr>
+          <w:lang w:val="it-IT"/>
+        </w:rPr>
+        <w:t>strategy</w:t>
+      </w:r>
+      <w:proofErr w:type="spellEnd"/>
+      <w:r>
+        <w:rPr>
+          <w:lang w:val="it-IT"/>
+        </w:rPr>
+        <w:t xml:space="preserve"> pattern</w:t>
+      </w:r>
+    </w:p>
+    <w:p>
+      <w:pPr>
+        <w:rPr>
+          <w:lang w:val="it-IT"/>
+        </w:rPr>
+      </w:pPr>
+      <w:r>
+        <w:rPr>
+          <w:lang w:val="it-IT"/>
+        </w:rPr>
+        <w:t>DA RIPASSARE: LA DIFFERENZA TRA STRATEGY PATTERN E VISITOR PATTERN</w:t>
+      </w:r>
+    </w:p>
+    <w:p>
+      <w:pPr>
+        <w:rPr>
+          <w:lang w:val="it-IT"/>
+        </w:rPr>
+      </w:pPr>
+      <w:r>
+        <w:rPr>
+          <w:lang w:val="it-IT"/>
+        </w:rPr>
+        <w:t xml:space="preserve">Anche login deve interfacciarsi con il DB </w:t>
+      </w:r>
+      <w:proofErr w:type="gramStart"/>
+      <w:r>
+        <w:rPr>
+          <w:lang w:val="it-IT"/>
+        </w:rPr>
+        <w:t>( per</w:t>
+      </w:r>
+      <w:proofErr w:type="gramEnd"/>
+      <w:r>
+        <w:rPr>
+          <w:lang w:val="it-IT"/>
+        </w:rPr>
+        <w:t xml:space="preserve"> i clienti? )</w:t>
       </w:r>
       <w:bookmarkStart w:id="0" w:name="_GoBack"/>
       <w:bookmarkEnd w:id="0"/>
-    </w:p>
-    <w:p>
-      <w:pPr>
-        <w:rPr>
-          <w:lang w:val="it-IT"/>
-        </w:rPr>
-      </w:pPr>
-      <w:r>
-        <w:rPr>
-          <w:lang w:val="it-IT"/>
-        </w:rPr>
-        <w:t>Le parti erano scollegate le une con le altre???</w:t>
-      </w:r>
-    </w:p>
-    <w:p>
-      <w:pPr>
-        <w:rPr>
-          <w:lang w:val="it-IT"/>
-        </w:rPr>
-      </w:pPr>
-      <w:proofErr w:type="gramStart"/>
-      <w:r>
-        <w:rPr>
-          <w:lang w:val="it-IT"/>
-        </w:rPr>
-        <w:t>No</w:t>
-      </w:r>
-      <w:proofErr w:type="gramEnd"/>
-      <w:r>
-        <w:rPr>
-          <w:lang w:val="it-IT"/>
-        </w:rPr>
-        <w:t xml:space="preserve"> chiaro match tra </w:t>
-      </w:r>
-      <w:proofErr w:type="spellStart"/>
-      <w:r>
-        <w:rPr>
-          <w:lang w:val="it-IT"/>
-        </w:rPr>
-        <w:t>integration</w:t>
-      </w:r>
-      <w:proofErr w:type="spellEnd"/>
-      <w:r>
-        <w:rPr>
-          <w:lang w:val="it-IT"/>
-        </w:rPr>
-        <w:t xml:space="preserve">, </w:t>
-      </w:r>
-      <w:proofErr w:type="spellStart"/>
-      <w:r>
-        <w:rPr>
-          <w:lang w:val="it-IT"/>
-        </w:rPr>
-        <w:t>implementation</w:t>
-      </w:r>
-      <w:proofErr w:type="spellEnd"/>
-      <w:r>
-        <w:rPr>
-          <w:lang w:val="it-IT"/>
-        </w:rPr>
-        <w:t xml:space="preserve"> and </w:t>
-      </w:r>
-      <w:proofErr w:type="spellStart"/>
-      <w:r>
-        <w:rPr>
-          <w:lang w:val="it-IT"/>
-        </w:rPr>
-        <w:t>testing</w:t>
-      </w:r>
-      <w:proofErr w:type="spellEnd"/>
-      <w:r>
-        <w:rPr>
-          <w:lang w:val="it-IT"/>
-        </w:rPr>
-        <w:t>: le parti non erano collegate tra loro e non era chiara la strategia effettiva</w:t>
-      </w:r>
-    </w:p>
-    <w:p>
-      <w:pPr>
-        <w:rPr>
-          <w:lang w:val="it-IT"/>
-        </w:rPr>
-      </w:pPr>
-      <w:r>
-        <w:rPr>
-          <w:lang w:val="it-IT"/>
-        </w:rPr>
-        <w:t xml:space="preserve">(che cosa non andava bene nel DD degli altri nel plan for the </w:t>
-      </w:r>
-      <w:proofErr w:type="spellStart"/>
-      <w:r>
-        <w:rPr>
-          <w:lang w:val="it-IT"/>
-        </w:rPr>
-        <w:t>implementation</w:t>
-      </w:r>
-      <w:proofErr w:type="spellEnd"/>
-      <w:r>
-        <w:rPr>
-          <w:lang w:val="it-IT"/>
-        </w:rPr>
-        <w:t>???)</w:t>
-      </w:r>
     </w:p>
     <w:sectPr>
       <w:pgSz w:w="11906" w:h="16838"/>
@@ -1030,6 +1601,27 @@
       <w:lang w:val="en-GB"/>
     </w:rPr>
   </w:style>
+  <w:style w:type="paragraph" w:styleId="Titolo1">
+    <w:name w:val="heading 1"/>
+    <w:basedOn w:val="Normale"/>
+    <w:next w:val="Normale"/>
+    <w:link w:val="Titolo1Carattere"/>
+    <w:uiPriority w:val="9"/>
+    <w:qFormat/>
+    <w:rsid w:val="0007496D"/>
+    <w:pPr>
+      <w:keepNext/>
+      <w:keepLines/>
+      <w:spacing w:before="240" w:after="0"/>
+      <w:outlineLvl w:val="0"/>
+    </w:pPr>
+    <w:rPr>
+      <w:rFonts w:asciiTheme="majorHAnsi" w:eastAsiaTheme="majorEastAsia" w:hAnsiTheme="majorHAnsi" w:cstheme="majorBidi"/>
+      <w:color w:val="2F5496" w:themeColor="accent1" w:themeShade="BF"/>
+      <w:sz w:val="32"/>
+      <w:szCs w:val="32"/>
+    </w:rPr>
+  </w:style>
   <w:style w:type="character" w:default="1" w:styleId="Carpredefinitoparagrafo">
     <w:name w:val="Default Paragraph Font"/>
     <w:uiPriority w:val="1"/>
@@ -1056,6 +1648,52 @@
     <w:uiPriority w:val="99"/>
     <w:semiHidden/>
     <w:unhideWhenUsed/>
+  </w:style>
+  <w:style w:type="character" w:customStyle="1" w:styleId="Titolo1Carattere">
+    <w:name w:val="Titolo 1 Carattere"/>
+    <w:basedOn w:val="Carpredefinitoparagrafo"/>
+    <w:link w:val="Titolo1"/>
+    <w:uiPriority w:val="9"/>
+    <w:rsid w:val="0007496D"/>
+    <w:rPr>
+      <w:rFonts w:asciiTheme="majorHAnsi" w:eastAsiaTheme="majorEastAsia" w:hAnsiTheme="majorHAnsi" w:cstheme="majorBidi"/>
+      <w:color w:val="2F5496" w:themeColor="accent1" w:themeShade="BF"/>
+      <w:sz w:val="32"/>
+      <w:szCs w:val="32"/>
+      <w:lang w:val="en-GB"/>
+    </w:rPr>
+  </w:style>
+  <w:style w:type="paragraph" w:styleId="Elenco">
+    <w:name w:val="List"/>
+    <w:basedOn w:val="Normale"/>
+    <w:uiPriority w:val="99"/>
+    <w:unhideWhenUsed/>
+    <w:rsid w:val="0007496D"/>
+    <w:pPr>
+      <w:ind w:left="283" w:hanging="283"/>
+      <w:contextualSpacing/>
+    </w:pPr>
+  </w:style>
+  <w:style w:type="paragraph" w:styleId="Corpotesto">
+    <w:name w:val="Body Text"/>
+    <w:basedOn w:val="Normale"/>
+    <w:link w:val="CorpotestoCarattere"/>
+    <w:uiPriority w:val="99"/>
+    <w:unhideWhenUsed/>
+    <w:rsid w:val="0007496D"/>
+    <w:pPr>
+      <w:spacing w:after="120"/>
+    </w:pPr>
+  </w:style>
+  <w:style w:type="character" w:customStyle="1" w:styleId="CorpotestoCarattere">
+    <w:name w:val="Corpo testo Carattere"/>
+    <w:basedOn w:val="Carpredefinitoparagrafo"/>
+    <w:link w:val="Corpotesto"/>
+    <w:uiPriority w:val="99"/>
+    <w:rsid w:val="0007496D"/>
+    <w:rPr>
+      <w:lang w:val="en-GB"/>
+    </w:rPr>
   </w:style>
 </w:styles>
 </file>

</xml_diff>